<commit_message>
change tair setup doc
</commit_message>
<xml_diff>
--- a/other/tair2.3配置与部署说明.docx
+++ b/other/tair2.3配置与部署说明.docx
@@ -70,14 +70,48 @@
       <w:pPr>
         <w:ind w:left="720" w:firstLine="360"/>
         <w:rPr>
+          <w:rFonts w:ascii="黑体" w:eastAsia="黑体" w:hAnsi="黑体"/>
+        </w:rPr>
+      </w:pPr>
+      <w:r>
+        <w:rPr>
           <w:rFonts w:ascii="黑体" w:eastAsia="黑体" w:hAnsi="黑体" w:hint="eastAsia"/>
         </w:rPr>
-      </w:pPr>
+        <w:t>安装好</w:t>
+      </w:r>
+      <w:proofErr w:type="spellStart"/>
+      <w:r>
+        <w:rPr>
+          <w:rFonts w:ascii="黑体" w:eastAsia="黑体" w:hAnsi="黑体"/>
+        </w:rPr>
+        <w:t>tair</w:t>
+      </w:r>
+      <w:proofErr w:type="spellEnd"/>
       <w:r>
         <w:rPr>
           <w:rFonts w:ascii="黑体" w:eastAsia="黑体" w:hAnsi="黑体" w:hint="eastAsia"/>
         </w:rPr>
-        <w:t>安装好</w:t>
+        <w:t>后（路径：</w:t>
+      </w:r>
+      <w:r>
+        <w:rPr>
+          <w:rFonts w:ascii="黑体" w:eastAsia="黑体" w:hAnsi="黑体"/>
+        </w:rPr>
+        <w:t>/</w:t>
+      </w:r>
+      <w:proofErr w:type="spellStart"/>
+      <w:r>
+        <w:rPr>
+          <w:rFonts w:ascii="黑体" w:eastAsia="黑体" w:hAnsi="黑体"/>
+        </w:rPr>
+        <w:t>usr</w:t>
+      </w:r>
+      <w:proofErr w:type="spellEnd"/>
+      <w:r>
+        <w:rPr>
+          <w:rFonts w:ascii="黑体" w:eastAsia="黑体" w:hAnsi="黑体"/>
+        </w:rPr>
+        <w:t>/local/</w:t>
       </w:r>
       <w:proofErr w:type="spellStart"/>
       <w:r>
@@ -91,134 +125,98 @@
         <w:rPr>
           <w:rFonts w:ascii="黑体" w:eastAsia="黑体" w:hAnsi="黑体" w:hint="eastAsia"/>
         </w:rPr>
-        <w:t>后（路径：</w:t>
-      </w:r>
-      <w:r>
-        <w:rPr>
-          <w:rFonts w:ascii="黑体" w:eastAsia="黑体" w:hAnsi="黑体"/>
-        </w:rPr>
-        <w:t>/</w:t>
-      </w:r>
-      <w:proofErr w:type="spellStart"/>
-      <w:r>
-        <w:rPr>
-          <w:rFonts w:ascii="黑体" w:eastAsia="黑体" w:hAnsi="黑体"/>
-        </w:rPr>
-        <w:t>usr</w:t>
-      </w:r>
-      <w:proofErr w:type="spellEnd"/>
-      <w:r>
-        <w:rPr>
-          <w:rFonts w:ascii="黑体" w:eastAsia="黑体" w:hAnsi="黑体"/>
-        </w:rPr>
-        <w:t>/local/</w:t>
-      </w:r>
-      <w:proofErr w:type="spellStart"/>
-      <w:r>
-        <w:rPr>
-          <w:rFonts w:ascii="黑体" w:eastAsia="黑体" w:hAnsi="黑体"/>
-        </w:rPr>
-        <w:t>tair</w:t>
-      </w:r>
-      <w:proofErr w:type="spellEnd"/>
+        <w:t>）</w:t>
+      </w:r>
+      <w:r>
+        <w:rPr>
+          <w:rFonts w:ascii="黑体" w:eastAsia="黑体" w:hAnsi="黑体"/>
+        </w:rPr>
+        <w:t>,</w:t>
+      </w:r>
       <w:r>
         <w:rPr>
           <w:rFonts w:ascii="黑体" w:eastAsia="黑体" w:hAnsi="黑体" w:hint="eastAsia"/>
         </w:rPr>
-        <w:t>）</w:t>
-      </w:r>
-      <w:r>
-        <w:rPr>
-          <w:rFonts w:ascii="黑体" w:eastAsia="黑体" w:hAnsi="黑体"/>
-        </w:rPr>
-        <w:t>,</w:t>
-      </w:r>
+        <w:t>在目录下有一个</w:t>
+      </w:r>
+      <w:proofErr w:type="spellStart"/>
+      <w:r>
+        <w:rPr>
+          <w:rFonts w:ascii="黑体" w:eastAsia="黑体" w:hAnsi="黑体"/>
+        </w:rPr>
+        <w:t>sbin</w:t>
+      </w:r>
+      <w:proofErr w:type="spellEnd"/>
       <w:r>
         <w:rPr>
           <w:rFonts w:ascii="黑体" w:eastAsia="黑体" w:hAnsi="黑体" w:hint="eastAsia"/>
         </w:rPr>
-        <w:t>在目录下有一个</w:t>
-      </w:r>
-      <w:proofErr w:type="spellStart"/>
-      <w:r>
-        <w:rPr>
-          <w:rFonts w:ascii="黑体" w:eastAsia="黑体" w:hAnsi="黑体"/>
-        </w:rPr>
-        <w:t>sbin</w:t>
+        <w:t>目录与</w:t>
+      </w:r>
+      <w:proofErr w:type="spellStart"/>
+      <w:r>
+        <w:rPr>
+          <w:rFonts w:ascii="黑体" w:eastAsia="黑体" w:hAnsi="黑体"/>
+        </w:rPr>
+        <w:t>etc</w:t>
       </w:r>
       <w:proofErr w:type="spellEnd"/>
       <w:r>
         <w:rPr>
           <w:rFonts w:ascii="黑体" w:eastAsia="黑体" w:hAnsi="黑体" w:hint="eastAsia"/>
         </w:rPr>
-        <w:t>目录与</w:t>
-      </w:r>
-      <w:proofErr w:type="spellStart"/>
-      <w:r>
-        <w:rPr>
-          <w:rFonts w:ascii="黑体" w:eastAsia="黑体" w:hAnsi="黑体"/>
-        </w:rPr>
-        <w:t>etc</w:t>
-      </w:r>
-      <w:proofErr w:type="spellEnd"/>
+        <w:t>目录，现在分别对这两个目录下的文件作介绍。</w:t>
+      </w:r>
+    </w:p>
+    <w:p>
+      <w:pPr>
+        <w:ind w:left="720" w:firstLine="360"/>
+        <w:rPr>
+          <w:rFonts w:ascii="黑体" w:eastAsia="黑体" w:hAnsi="黑体"/>
+        </w:rPr>
+      </w:pPr>
+      <w:proofErr w:type="spellStart"/>
+      <w:r>
+        <w:rPr>
+          <w:rFonts w:ascii="黑体" w:eastAsia="黑体" w:hAnsi="黑体"/>
+        </w:rPr>
+        <w:t>T</w:t>
+      </w:r>
       <w:r>
         <w:rPr>
           <w:rFonts w:ascii="黑体" w:eastAsia="黑体" w:hAnsi="黑体" w:hint="eastAsia"/>
         </w:rPr>
-        <w:t>目录，现在分别对这两个目录下的文件作介绍。</w:t>
+        <w:t>air</w:t>
+      </w:r>
+      <w:proofErr w:type="spellEnd"/>
+      <w:r>
+        <w:rPr>
+          <w:rFonts w:ascii="黑体" w:eastAsia="黑体" w:hAnsi="黑体" w:hint="eastAsia"/>
+        </w:rPr>
+        <w:t xml:space="preserve"> 所需的G++版本为4.4.7 </w:t>
       </w:r>
     </w:p>
     <w:p>
       <w:pPr>
         <w:ind w:left="720" w:firstLine="360"/>
         <w:rPr>
+          <w:rFonts w:ascii="黑体" w:eastAsia="黑体" w:hAnsi="黑体"/>
+        </w:rPr>
+      </w:pPr>
+      <w:proofErr w:type="spellStart"/>
+      <w:r>
+        <w:rPr>
           <w:rFonts w:ascii="黑体" w:eastAsia="黑体" w:hAnsi="黑体" w:hint="eastAsia"/>
         </w:rPr>
-      </w:pPr>
-      <w:proofErr w:type="spellStart"/>
-      <w:r>
-        <w:rPr>
-          <w:rFonts w:ascii="黑体" w:eastAsia="黑体" w:hAnsi="黑体"/>
-        </w:rPr>
-        <w:t>T</w:t>
-      </w:r>
+        <w:t>Tair</w:t>
+      </w:r>
+      <w:proofErr w:type="spellEnd"/>
       <w:r>
         <w:rPr>
           <w:rFonts w:ascii="黑体" w:eastAsia="黑体" w:hAnsi="黑体" w:hint="eastAsia"/>
         </w:rPr>
-        <w:t>air</w:t>
-      </w:r>
-      <w:proofErr w:type="spellEnd"/>
-      <w:r>
-        <w:rPr>
-          <w:rFonts w:ascii="黑体" w:eastAsia="黑体" w:hAnsi="黑体" w:hint="eastAsia"/>
-        </w:rPr>
-        <w:t xml:space="preserve"> 所需的G++版本为4.4.7 </w:t>
-      </w:r>
-    </w:p>
-    <w:p>
-      <w:pPr>
-        <w:ind w:left="720" w:firstLine="360"/>
-        <w:rPr>
-          <w:rFonts w:ascii="黑体" w:eastAsia="黑体" w:hAnsi="黑体"/>
-        </w:rPr>
-      </w:pPr>
-      <w:proofErr w:type="spellStart"/>
-      <w:r>
-        <w:rPr>
-          <w:rFonts w:ascii="黑体" w:eastAsia="黑体" w:hAnsi="黑体" w:hint="eastAsia"/>
-        </w:rPr>
-        <w:t>Tair</w:t>
-      </w:r>
-      <w:proofErr w:type="spellEnd"/>
-      <w:r>
-        <w:rPr>
-          <w:rFonts w:ascii="黑体" w:eastAsia="黑体" w:hAnsi="黑体" w:hint="eastAsia"/>
-        </w:rPr>
         <w:t>的集群部署方式为单机房单集群</w:t>
       </w:r>
-      <w:bookmarkStart w:id="0" w:name="_GoBack"/>
-      <w:bookmarkEnd w:id="0"/>
     </w:p>
     <w:p>
       <w:pPr>
@@ -3958,6 +3956,17 @@
         </w:rPr>
         <w:t>。</w:t>
       </w:r>
+    </w:p>
+    <w:p>
+      <w:pPr>
+        <w:pStyle w:val="ListParagraph"/>
+        <w:rPr>
+          <w:rFonts w:ascii="黑体" w:eastAsia="黑体" w:hAnsi="黑体" w:cs="Tahoma"/>
+          <w:color w:val="444444"/>
+        </w:rPr>
+      </w:pPr>
+      <w:bookmarkStart w:id="0" w:name="_GoBack"/>
+      <w:bookmarkEnd w:id="0"/>
     </w:p>
     <w:p>
       <w:pPr>
@@ -3976,1744 +3985,6 @@
           <w:rFonts w:ascii="黑体" w:eastAsia="黑体" w:hAnsi="黑体" w:cs="Tahoma" w:hint="eastAsia"/>
           <w:color w:val="444444"/>
         </w:rPr>
-        <w:t>启动</w:t>
-      </w:r>
-      <w:r>
-        <w:rPr>
-          <w:rFonts w:ascii="黑体" w:eastAsia="黑体" w:hAnsi="黑体" w:cs="Tahoma" w:hint="eastAsia"/>
-          <w:color w:val="444444"/>
-        </w:rPr>
-        <w:t>程序</w:t>
-      </w:r>
-    </w:p>
-    <w:p>
-      <w:pPr>
-        <w:pStyle w:val="ListParagraph"/>
-        <w:rPr>
-          <w:rFonts w:ascii="黑体" w:eastAsia="黑体" w:hAnsi="黑体" w:cs="Tahoma"/>
-          <w:color w:val="444444"/>
-        </w:rPr>
-      </w:pPr>
-      <w:r>
-        <w:rPr>
-          <w:rFonts w:ascii="黑体" w:eastAsia="黑体" w:hAnsi="黑体" w:cs="Tahoma" w:hint="eastAsia"/>
-          <w:color w:val="444444"/>
-        </w:rPr>
-        <w:t xml:space="preserve">   </w:t>
-      </w:r>
-      <w:r>
-        <w:rPr>
-          <w:rFonts w:ascii="黑体" w:eastAsia="黑体" w:hAnsi="黑体" w:cs="Tahoma" w:hint="eastAsia"/>
-          <w:color w:val="444444"/>
-        </w:rPr>
-        <w:t>运行前的准备：</w:t>
-      </w:r>
-      <w:r>
-        <w:rPr>
-          <w:rFonts w:ascii="黑体" w:eastAsia="黑体" w:hAnsi="黑体" w:cs="Tahoma"/>
-          <w:color w:val="444444"/>
-        </w:rPr>
-        <w:t>因为系统使用共享内存作为数据存储的空间(</w:t>
-      </w:r>
-      <w:proofErr w:type="spellStart"/>
-      <w:r>
-        <w:rPr>
-          <w:rFonts w:ascii="黑体" w:eastAsia="黑体" w:hAnsi="黑体" w:cs="Tahoma"/>
-          <w:color w:val="444444"/>
-        </w:rPr>
-        <w:t>mdb</w:t>
-      </w:r>
-      <w:proofErr w:type="spellEnd"/>
-      <w:r>
-        <w:rPr>
-          <w:rFonts w:ascii="黑体" w:eastAsia="黑体" w:hAnsi="黑体" w:cs="Tahoma"/>
-          <w:color w:val="444444"/>
-        </w:rPr>
-        <w:t>)或者缓存空间(</w:t>
-      </w:r>
-      <w:proofErr w:type="spellStart"/>
-      <w:r>
-        <w:rPr>
-          <w:rFonts w:ascii="黑体" w:eastAsia="黑体" w:hAnsi="黑体" w:cs="Tahoma"/>
-          <w:color w:val="444444"/>
-        </w:rPr>
-        <w:t>fdb</w:t>
-      </w:r>
-      <w:proofErr w:type="spellEnd"/>
-      <w:r>
-        <w:rPr>
-          <w:rFonts w:ascii="黑体" w:eastAsia="黑体" w:hAnsi="黑体" w:cs="Tahoma"/>
-          <w:color w:val="444444"/>
-        </w:rPr>
-        <w:t>)</w:t>
-      </w:r>
-      <w:r>
-        <w:rPr>
-          <w:rFonts w:ascii="黑体" w:eastAsia="黑体" w:hAnsi="黑体" w:cs="Tahoma" w:hint="eastAsia"/>
-          <w:color w:val="444444"/>
-        </w:rPr>
-        <w:t>，</w:t>
-      </w:r>
-      <w:r>
-        <w:rPr>
-          <w:rFonts w:ascii="黑体" w:eastAsia="黑体" w:hAnsi="黑体" w:cs="Tahoma"/>
-          <w:color w:val="444444"/>
-        </w:rPr>
-        <w:t xml:space="preserve"> 所以需要先更改配置</w:t>
-      </w:r>
-      <w:r>
-        <w:rPr>
-          <w:rFonts w:ascii="黑体" w:eastAsia="黑体" w:hAnsi="黑体" w:cs="Tahoma" w:hint="eastAsia"/>
-          <w:color w:val="444444"/>
-        </w:rPr>
-        <w:t>，</w:t>
-      </w:r>
-      <w:r>
-        <w:rPr>
-          <w:rFonts w:ascii="黑体" w:eastAsia="黑体" w:hAnsi="黑体" w:cs="Tahoma"/>
-          <w:color w:val="444444"/>
-        </w:rPr>
-        <w:t>使得</w:t>
-      </w:r>
-      <w:proofErr w:type="spellStart"/>
-      <w:r>
-        <w:rPr>
-          <w:rFonts w:ascii="黑体" w:eastAsia="黑体" w:hAnsi="黑体" w:cs="Tahoma"/>
-          <w:color w:val="444444"/>
-        </w:rPr>
-        <w:t>tair</w:t>
-      </w:r>
-      <w:proofErr w:type="spellEnd"/>
-      <w:r>
-        <w:rPr>
-          <w:rFonts w:ascii="黑体" w:eastAsia="黑体" w:hAnsi="黑体" w:cs="Tahoma"/>
-          <w:color w:val="444444"/>
-        </w:rPr>
-        <w:t>程序能够使用足够的共享内存</w:t>
-      </w:r>
-      <w:r>
-        <w:rPr>
-          <w:rFonts w:ascii="黑体" w:eastAsia="黑体" w:hAnsi="黑体" w:cs="Tahoma" w:hint="eastAsia"/>
-          <w:color w:val="444444"/>
-        </w:rPr>
-        <w:t>。</w:t>
-      </w:r>
-    </w:p>
-    <w:p>
-      <w:pPr>
-        <w:pStyle w:val="ListParagraph"/>
-        <w:rPr>
-          <w:rFonts w:ascii="黑体" w:eastAsia="黑体" w:hAnsi="黑体" w:cs="Tahoma"/>
-          <w:color w:val="444444"/>
-        </w:rPr>
-      </w:pPr>
-      <w:r>
-        <w:rPr>
-          <w:rFonts w:ascii="黑体" w:eastAsia="黑体" w:hAnsi="黑体" w:cs="Tahoma" w:hint="eastAsia"/>
-          <w:color w:val="444444"/>
-        </w:rPr>
-        <w:t xml:space="preserve">   在</w:t>
-      </w:r>
-      <w:r>
-        <w:rPr>
-          <w:rFonts w:ascii="黑体" w:eastAsia="黑体" w:hAnsi="黑体" w:cs="Tahoma"/>
-          <w:color w:val="444444"/>
-        </w:rPr>
-        <w:t>/</w:t>
-      </w:r>
-      <w:proofErr w:type="spellStart"/>
-      <w:r>
-        <w:rPr>
-          <w:rFonts w:ascii="黑体" w:eastAsia="黑体" w:hAnsi="黑体" w:cs="Tahoma"/>
-          <w:color w:val="444444"/>
-        </w:rPr>
-        <w:t>usr</w:t>
-      </w:r>
-      <w:proofErr w:type="spellEnd"/>
-      <w:r>
-        <w:rPr>
-          <w:rFonts w:ascii="黑体" w:eastAsia="黑体" w:hAnsi="黑体" w:cs="Tahoma"/>
-          <w:color w:val="444444"/>
-        </w:rPr>
-        <w:t>/local/</w:t>
-      </w:r>
-      <w:proofErr w:type="spellStart"/>
-      <w:r>
-        <w:rPr>
-          <w:rFonts w:ascii="黑体" w:eastAsia="黑体" w:hAnsi="黑体" w:cs="Tahoma"/>
-          <w:color w:val="444444"/>
-        </w:rPr>
-        <w:t>tair</w:t>
-      </w:r>
-      <w:proofErr w:type="spellEnd"/>
-      <w:r>
-        <w:rPr>
-          <w:rFonts w:ascii="黑体" w:eastAsia="黑体" w:hAnsi="黑体" w:cs="Tahoma"/>
-          <w:color w:val="444444"/>
-        </w:rPr>
-        <w:t>目录下有一个脚本set_shm.sh 是用来做这些修改的</w:t>
-      </w:r>
-      <w:r>
-        <w:rPr>
-          <w:rFonts w:ascii="黑体" w:eastAsia="黑体" w:hAnsi="黑体" w:cs="Tahoma" w:hint="eastAsia"/>
-          <w:color w:val="444444"/>
-        </w:rPr>
-        <w:t>，</w:t>
-      </w:r>
-      <w:r>
-        <w:rPr>
-          <w:rFonts w:ascii="黑体" w:eastAsia="黑体" w:hAnsi="黑体" w:cs="Tahoma"/>
-          <w:color w:val="444444"/>
-        </w:rPr>
-        <w:t>这个脚本需要root权限来运行</w:t>
-      </w:r>
-      <w:r>
-        <w:rPr>
-          <w:rFonts w:ascii="黑体" w:eastAsia="黑体" w:hAnsi="黑体" w:cs="Tahoma" w:hint="eastAsia"/>
-          <w:color w:val="444444"/>
-        </w:rPr>
-        <w:t>。</w:t>
-      </w:r>
-    </w:p>
-    <w:p>
-      <w:pPr>
-        <w:pStyle w:val="ListParagraph"/>
-        <w:rPr>
-          <w:rFonts w:ascii="黑体" w:eastAsia="黑体" w:hAnsi="黑体" w:cs="Tahoma"/>
-          <w:color w:val="444444"/>
-        </w:rPr>
-      </w:pPr>
-    </w:p>
-    <w:p>
-      <w:pPr>
-        <w:pStyle w:val="ListParagraph"/>
-        <w:rPr>
-          <w:rFonts w:ascii="黑体" w:eastAsia="黑体" w:hAnsi="黑体" w:cs="Tahoma"/>
-          <w:color w:val="444444"/>
-        </w:rPr>
-      </w:pPr>
-      <w:r>
-        <w:rPr>
-          <w:rFonts w:ascii="黑体" w:eastAsia="黑体" w:hAnsi="黑体" w:cs="Tahoma" w:hint="eastAsia"/>
-          <w:color w:val="444444"/>
-        </w:rPr>
-        <w:t>服务器部署信息：</w:t>
-      </w:r>
-      <w:r>
-        <w:rPr>
-          <w:rFonts w:ascii="黑体" w:eastAsia="黑体" w:hAnsi="黑体" w:cs="Tahoma" w:hint="eastAsia"/>
-          <w:color w:val="444444"/>
-        </w:rPr>
-        <w:t xml:space="preserve">   </w:t>
-      </w:r>
-      <w:r>
-        <w:rPr>
-          <w:rFonts w:ascii="黑体" w:eastAsia="黑体" w:hAnsi="黑体" w:cs="Tahoma" w:hint="eastAsia"/>
-          <w:noProof/>
-          <w:color w:val="444444"/>
-        </w:rPr>
-        <w:drawing>
-          <wp:inline distT="0" distB="0" distL="0" distR="0">
-            <wp:extent cx="5486400" cy="923925"/>
-            <wp:effectExtent l="0" t="0" r="0" b="9525"/>
-            <wp:docPr id="2" name="Picture 2"/>
-            <wp:cNvGraphicFramePr>
-              <a:graphicFrameLocks xmlns:a="http://schemas.openxmlformats.org/drawingml/2006/main" noChangeAspect="1"/>
-            </wp:cNvGraphicFramePr>
-            <a:graphic xmlns:a="http://schemas.openxmlformats.org/drawingml/2006/main">
-              <a:graphicData uri="http://schemas.openxmlformats.org/drawingml/2006/picture">
-                <pic:pic xmlns:pic="http://schemas.openxmlformats.org/drawingml/2006/picture">
-                  <pic:nvPicPr>
-                    <pic:cNvPr id="0" name="Picture 2"/>
-                    <pic:cNvPicPr>
-                      <a:picLocks noChangeAspect="1" noChangeArrowheads="1"/>
-                    </pic:cNvPicPr>
-                  </pic:nvPicPr>
-                  <pic:blipFill>
-                    <a:blip r:embed="rId6">
-                      <a:extLst>
-                        <a:ext uri="{28A0092B-C50C-407E-A947-70E740481C1C}">
-                          <a14:useLocalDpi xmlns:a14="http://schemas.microsoft.com/office/drawing/2010/main" val="0"/>
-                        </a:ext>
-                      </a:extLst>
-                    </a:blip>
-                    <a:srcRect/>
-                    <a:stretch>
-                      <a:fillRect/>
-                    </a:stretch>
-                  </pic:blipFill>
-                  <pic:spPr bwMode="auto">
-                    <a:xfrm>
-                      <a:off x="0" y="0"/>
-                      <a:ext cx="5486400" cy="923925"/>
-                    </a:xfrm>
-                    <a:prstGeom prst="rect">
-                      <a:avLst/>
-                    </a:prstGeom>
-                    <a:noFill/>
-                    <a:ln>
-                      <a:noFill/>
-                    </a:ln>
-                  </pic:spPr>
-                </pic:pic>
-              </a:graphicData>
-            </a:graphic>
-          </wp:inline>
-        </w:drawing>
-      </w:r>
-    </w:p>
-    <w:p>
-      <w:pPr>
-        <w:pStyle w:val="ListParagraph"/>
-        <w:rPr>
-          <w:rFonts w:ascii="黑体" w:eastAsia="黑体" w:hAnsi="黑体" w:cs="Tahoma"/>
-          <w:color w:val="444444"/>
-        </w:rPr>
-      </w:pPr>
-      <w:r>
-        <w:rPr>
-          <w:rFonts w:ascii="黑体" w:eastAsia="黑体" w:hAnsi="黑体" w:cs="Tahoma" w:hint="eastAsia"/>
-          <w:color w:val="444444"/>
-        </w:rPr>
-        <w:t>启动服务器需要先启动所有</w:t>
-      </w:r>
-      <w:proofErr w:type="spellStart"/>
-      <w:r>
-        <w:rPr>
-          <w:rFonts w:ascii="黑体" w:eastAsia="黑体" w:hAnsi="黑体" w:cs="Tahoma"/>
-          <w:color w:val="444444"/>
-        </w:rPr>
-        <w:t>dataserver</w:t>
-      </w:r>
-      <w:proofErr w:type="spellEnd"/>
-      <w:r>
-        <w:rPr>
-          <w:rFonts w:ascii="黑体" w:eastAsia="黑体" w:hAnsi="黑体" w:cs="Tahoma" w:hint="eastAsia"/>
-          <w:color w:val="444444"/>
-        </w:rPr>
-        <w:t>后再启动</w:t>
-      </w:r>
-      <w:proofErr w:type="spellStart"/>
-      <w:r>
-        <w:rPr>
-          <w:rFonts w:ascii="黑体" w:eastAsia="黑体" w:hAnsi="黑体" w:cs="Tahoma"/>
-          <w:color w:val="444444"/>
-        </w:rPr>
-        <w:t>configserver</w:t>
-      </w:r>
-      <w:proofErr w:type="spellEnd"/>
-      <w:r>
-        <w:rPr>
-          <w:rFonts w:ascii="黑体" w:eastAsia="黑体" w:hAnsi="黑体" w:cs="Tahoma"/>
-          <w:color w:val="444444"/>
-        </w:rPr>
-        <w:t>,</w:t>
-      </w:r>
-      <w:r>
-        <w:rPr>
-          <w:rFonts w:ascii="黑体" w:eastAsia="黑体" w:hAnsi="黑体" w:cs="Tahoma" w:hint="eastAsia"/>
-          <w:color w:val="444444"/>
-        </w:rPr>
-        <w:t>启动命令如下：</w:t>
-      </w:r>
-      <w:r>
-        <w:rPr>
-          <w:rFonts w:ascii="黑体" w:eastAsia="黑体" w:hAnsi="黑体" w:cs="Tahoma" w:hint="eastAsia"/>
-          <w:color w:val="444444"/>
-        </w:rPr>
-        <w:t>在</w:t>
-      </w:r>
-      <w:r>
-        <w:rPr>
-          <w:rFonts w:ascii="黑体" w:eastAsia="黑体" w:hAnsi="黑体" w:cs="Tahoma" w:hint="eastAsia"/>
-          <w:color w:val="444444"/>
-        </w:rPr>
-        <w:t>控制服务器目录</w:t>
-      </w:r>
-      <w:r>
-        <w:rPr>
-          <w:rFonts w:ascii="黑体" w:eastAsia="黑体" w:hAnsi="黑体" w:cs="Tahoma" w:hint="eastAsia"/>
-          <w:color w:val="444444"/>
-        </w:rPr>
-        <w:t>下</w:t>
-      </w:r>
-      <w:r>
-        <w:rPr>
-          <w:rFonts w:ascii="黑体" w:eastAsia="黑体" w:hAnsi="黑体" w:cs="Tahoma" w:hint="eastAsia"/>
-          <w:color w:val="444444"/>
-        </w:rPr>
-        <w:t>输入如下命令：</w:t>
-      </w:r>
-    </w:p>
-    <w:p>
-      <w:pPr>
-        <w:pStyle w:val="ListParagraph"/>
-        <w:rPr>
-          <w:rFonts w:ascii="黑体" w:eastAsia="黑体" w:hAnsi="黑体" w:cs="Tahoma"/>
-          <w:color w:val="444444"/>
-        </w:rPr>
-      </w:pPr>
-      <w:proofErr w:type="spellStart"/>
-      <w:proofErr w:type="gramStart"/>
-      <w:r>
-        <w:rPr>
-          <w:rFonts w:ascii="黑体" w:eastAsia="黑体" w:hAnsi="黑体" w:cs="Tahoma" w:hint="eastAsia"/>
-          <w:color w:val="444444"/>
-        </w:rPr>
-        <w:t>sudo</w:t>
-      </w:r>
-      <w:proofErr w:type="spellEnd"/>
-      <w:proofErr w:type="gramEnd"/>
-      <w:r>
-        <w:rPr>
-          <w:rFonts w:ascii="黑体" w:eastAsia="黑体" w:hAnsi="黑体" w:cs="Tahoma" w:hint="eastAsia"/>
-          <w:color w:val="444444"/>
-        </w:rPr>
-        <w:t xml:space="preserve"> </w:t>
-      </w:r>
-      <w:proofErr w:type="spellStart"/>
-      <w:r>
-        <w:rPr>
-          <w:rFonts w:ascii="黑体" w:eastAsia="黑体" w:hAnsi="黑体" w:cs="Tahoma" w:hint="eastAsia"/>
-          <w:color w:val="444444"/>
-        </w:rPr>
-        <w:t>sbin</w:t>
-      </w:r>
-      <w:proofErr w:type="spellEnd"/>
-      <w:r>
-        <w:rPr>
-          <w:rFonts w:ascii="黑体" w:eastAsia="黑体" w:hAnsi="黑体" w:cs="Tahoma" w:hint="eastAsia"/>
-          <w:color w:val="444444"/>
-        </w:rPr>
-        <w:t>/</w:t>
-      </w:r>
-      <w:proofErr w:type="spellStart"/>
-      <w:r>
-        <w:rPr>
-          <w:rFonts w:ascii="黑体" w:eastAsia="黑体" w:hAnsi="黑体" w:cs="Tahoma" w:hint="eastAsia"/>
-          <w:color w:val="444444"/>
-        </w:rPr>
-        <w:t>tair_cfg</w:t>
-      </w:r>
-      <w:r>
-        <w:rPr>
-          <w:rFonts w:ascii="黑体" w:eastAsia="黑体" w:hAnsi="黑体" w:cs="Tahoma" w:hint="eastAsia"/>
-          <w:color w:val="444444"/>
-        </w:rPr>
-        <w:t>_svr</w:t>
-      </w:r>
-      <w:proofErr w:type="spellEnd"/>
-      <w:r>
-        <w:rPr>
-          <w:rFonts w:ascii="黑体" w:eastAsia="黑体" w:hAnsi="黑体" w:cs="Tahoma" w:hint="eastAsia"/>
-          <w:color w:val="444444"/>
-        </w:rPr>
-        <w:t xml:space="preserve"> -f </w:t>
-      </w:r>
-      <w:proofErr w:type="spellStart"/>
-      <w:r>
-        <w:rPr>
-          <w:rFonts w:ascii="黑体" w:eastAsia="黑体" w:hAnsi="黑体" w:cs="Tahoma" w:hint="eastAsia"/>
-          <w:color w:val="444444"/>
-        </w:rPr>
-        <w:t>etc</w:t>
-      </w:r>
-      <w:proofErr w:type="spellEnd"/>
-      <w:r>
-        <w:rPr>
-          <w:rFonts w:ascii="黑体" w:eastAsia="黑体" w:hAnsi="黑体" w:cs="Tahoma" w:hint="eastAsia"/>
-          <w:color w:val="444444"/>
-        </w:rPr>
-        <w:t>/</w:t>
-      </w:r>
-      <w:proofErr w:type="spellStart"/>
-      <w:r>
-        <w:rPr>
-          <w:rFonts w:ascii="黑体" w:eastAsia="黑体" w:hAnsi="黑体" w:cs="Tahoma" w:hint="eastAsia"/>
-          <w:color w:val="444444"/>
-        </w:rPr>
-        <w:t>configserver.conf</w:t>
-      </w:r>
-      <w:proofErr w:type="spellEnd"/>
-    </w:p>
-    <w:p>
-      <w:pPr>
-        <w:pStyle w:val="ListParagraph"/>
-        <w:rPr>
-          <w:rFonts w:ascii="黑体" w:eastAsia="黑体" w:hAnsi="黑体" w:cs="Tahoma"/>
-          <w:color w:val="444444"/>
-        </w:rPr>
-      </w:pPr>
-      <w:r>
-        <w:rPr>
-          <w:rFonts w:ascii="黑体" w:eastAsia="黑体" w:hAnsi="黑体" w:cs="Tahoma" w:hint="eastAsia"/>
-          <w:color w:val="444444"/>
-        </w:rPr>
-        <w:t>在数据服务器目录下输入如下命令：</w:t>
-      </w:r>
-    </w:p>
-    <w:p>
-      <w:pPr>
-        <w:pStyle w:val="ListParagraph"/>
-        <w:rPr>
-          <w:rFonts w:ascii="黑体" w:eastAsia="黑体" w:hAnsi="黑体" w:cs="Tahoma"/>
-          <w:color w:val="444444"/>
-        </w:rPr>
-      </w:pPr>
-      <w:proofErr w:type="spellStart"/>
-      <w:proofErr w:type="gramStart"/>
-      <w:r>
-        <w:rPr>
-          <w:rFonts w:ascii="黑体" w:eastAsia="黑体" w:hAnsi="黑体" w:cs="Tahoma" w:hint="eastAsia"/>
-          <w:color w:val="444444"/>
-        </w:rPr>
-        <w:t>sudo</w:t>
-      </w:r>
-      <w:proofErr w:type="spellEnd"/>
-      <w:proofErr w:type="gramEnd"/>
-      <w:r>
-        <w:rPr>
-          <w:rFonts w:ascii="黑体" w:eastAsia="黑体" w:hAnsi="黑体" w:cs="Tahoma" w:hint="eastAsia"/>
-          <w:color w:val="444444"/>
-        </w:rPr>
-        <w:t xml:space="preserve"> </w:t>
-      </w:r>
-      <w:proofErr w:type="spellStart"/>
-      <w:r>
-        <w:rPr>
-          <w:rFonts w:ascii="黑体" w:eastAsia="黑体" w:hAnsi="黑体" w:cs="Tahoma" w:hint="eastAsia"/>
-          <w:color w:val="444444"/>
-        </w:rPr>
-        <w:t>sbin</w:t>
-      </w:r>
-      <w:proofErr w:type="spellEnd"/>
-      <w:r>
-        <w:rPr>
-          <w:rFonts w:ascii="黑体" w:eastAsia="黑体" w:hAnsi="黑体" w:cs="Tahoma" w:hint="eastAsia"/>
-          <w:color w:val="444444"/>
-        </w:rPr>
-        <w:t>/</w:t>
-      </w:r>
-      <w:proofErr w:type="spellStart"/>
-      <w:r>
-        <w:rPr>
-          <w:rFonts w:ascii="黑体" w:eastAsia="黑体" w:hAnsi="黑体" w:cs="Tahoma" w:hint="eastAsia"/>
-          <w:color w:val="444444"/>
-        </w:rPr>
-        <w:t>tair_server</w:t>
-      </w:r>
-      <w:proofErr w:type="spellEnd"/>
-      <w:r>
-        <w:rPr>
-          <w:rFonts w:ascii="黑体" w:eastAsia="黑体" w:hAnsi="黑体" w:cs="Tahoma" w:hint="eastAsia"/>
-          <w:color w:val="444444"/>
-        </w:rPr>
-        <w:t xml:space="preserve"> -f </w:t>
-      </w:r>
-      <w:proofErr w:type="spellStart"/>
-      <w:r>
-        <w:rPr>
-          <w:rFonts w:ascii="黑体" w:eastAsia="黑体" w:hAnsi="黑体" w:cs="Tahoma" w:hint="eastAsia"/>
-          <w:color w:val="444444"/>
-        </w:rPr>
-        <w:t>etc</w:t>
-      </w:r>
-      <w:proofErr w:type="spellEnd"/>
-      <w:r>
-        <w:rPr>
-          <w:rFonts w:ascii="黑体" w:eastAsia="黑体" w:hAnsi="黑体" w:cs="Tahoma" w:hint="eastAsia"/>
-          <w:color w:val="444444"/>
-        </w:rPr>
-        <w:t>/</w:t>
-      </w:r>
-      <w:proofErr w:type="spellStart"/>
-      <w:r>
-        <w:rPr>
-          <w:rFonts w:ascii="黑体" w:eastAsia="黑体" w:hAnsi="黑体" w:cs="Tahoma" w:hint="eastAsia"/>
-          <w:color w:val="444444"/>
-        </w:rPr>
-        <w:t>dataserver.conf</w:t>
-      </w:r>
-      <w:proofErr w:type="spellEnd"/>
-    </w:p>
-    <w:p>
-      <w:pPr>
-        <w:pStyle w:val="ListParagraph"/>
-        <w:rPr>
-          <w:rFonts w:ascii="黑体" w:eastAsia="黑体" w:hAnsi="黑体" w:cs="Tahoma"/>
-          <w:color w:val="444444"/>
-        </w:rPr>
-      </w:pPr>
-      <w:r>
-        <w:rPr>
-          <w:rFonts w:ascii="黑体" w:eastAsia="黑体" w:hAnsi="黑体" w:cs="Tahoma" w:hint="eastAsia"/>
-          <w:color w:val="444444"/>
-        </w:rPr>
-        <w:lastRenderedPageBreak/>
-        <w:t>启动后输入</w:t>
-      </w:r>
-      <w:proofErr w:type="spellStart"/>
-      <w:r>
-        <w:rPr>
-          <w:rFonts w:ascii="黑体" w:eastAsia="黑体" w:hAnsi="黑体" w:cs="Tahoma"/>
-          <w:color w:val="444444"/>
-        </w:rPr>
-        <w:t>netstat</w:t>
-      </w:r>
-      <w:proofErr w:type="spellEnd"/>
-      <w:r>
-        <w:rPr>
-          <w:rFonts w:ascii="黑体" w:eastAsia="黑体" w:hAnsi="黑体" w:cs="Tahoma"/>
-          <w:color w:val="444444"/>
-        </w:rPr>
-        <w:t xml:space="preserve"> –</w:t>
-      </w:r>
-      <w:proofErr w:type="spellStart"/>
-      <w:r>
-        <w:rPr>
-          <w:rFonts w:ascii="黑体" w:eastAsia="黑体" w:hAnsi="黑体" w:cs="Tahoma"/>
-          <w:color w:val="444444"/>
-        </w:rPr>
-        <w:t>ntlp</w:t>
-      </w:r>
-      <w:proofErr w:type="spellEnd"/>
-      <w:r>
-        <w:rPr>
-          <w:rFonts w:ascii="黑体" w:eastAsia="黑体" w:hAnsi="黑体" w:cs="Tahoma" w:hint="eastAsia"/>
-          <w:color w:val="444444"/>
-        </w:rPr>
-        <w:t>检查进程是否启动:</w:t>
-      </w:r>
-    </w:p>
-    <w:p>
-      <w:pPr>
-        <w:pStyle w:val="ListParagraph"/>
-        <w:rPr>
-          <w:rFonts w:ascii="黑体" w:eastAsia="黑体" w:hAnsi="黑体" w:cs="Tahoma"/>
-          <w:color w:val="444444"/>
-        </w:rPr>
-      </w:pPr>
-      <w:r>
-        <w:rPr>
-          <w:rFonts w:ascii="黑体" w:eastAsia="黑体" w:hAnsi="黑体" w:cs="Tahoma" w:hint="eastAsia"/>
-          <w:color w:val="444444"/>
-        </w:rPr>
-        <w:t>检查</w:t>
-      </w:r>
-      <w:proofErr w:type="spellStart"/>
-      <w:r>
-        <w:rPr>
-          <w:rFonts w:ascii="黑体" w:eastAsia="黑体" w:hAnsi="黑体" w:cs="Tahoma"/>
-          <w:color w:val="444444"/>
-        </w:rPr>
-        <w:t>configserver</w:t>
-      </w:r>
-      <w:proofErr w:type="spellEnd"/>
-      <w:r>
-        <w:rPr>
-          <w:rFonts w:ascii="黑体" w:eastAsia="黑体" w:hAnsi="黑体" w:cs="Tahoma" w:hint="eastAsia"/>
-          <w:color w:val="444444"/>
-        </w:rPr>
-        <w:t>主备是否存在</w:t>
-      </w:r>
-      <w:r>
-        <w:rPr>
-          <w:rFonts w:ascii="黑体" w:eastAsia="黑体" w:hAnsi="黑体" w:cs="Tahoma"/>
-          <w:color w:val="444444"/>
-        </w:rPr>
-        <w:t>,</w:t>
-      </w:r>
-      <w:r>
-        <w:rPr>
-          <w:rFonts w:ascii="黑体" w:eastAsia="黑体" w:hAnsi="黑体" w:cs="Tahoma" w:hint="eastAsia"/>
-          <w:color w:val="444444"/>
-        </w:rPr>
-        <w:t>服务器地址：</w:t>
-      </w:r>
-      <w:r>
-        <w:rPr>
-          <w:rFonts w:ascii="黑体" w:eastAsia="黑体" w:hAnsi="黑体" w:cs="Tahoma"/>
-          <w:color w:val="444444"/>
-        </w:rPr>
-        <w:t>10.16.75.22</w:t>
-      </w:r>
-      <w:r>
-        <w:rPr>
-          <w:rFonts w:ascii="黑体" w:eastAsia="黑体" w:hAnsi="黑体" w:cs="Tahoma" w:hint="eastAsia"/>
-          <w:color w:val="444444"/>
-        </w:rPr>
-        <w:t>;</w:t>
-      </w:r>
-    </w:p>
-    <w:p>
-      <w:pPr>
-        <w:pStyle w:val="ListParagraph"/>
-        <w:rPr>
-          <w:rFonts w:ascii="黑体" w:eastAsia="黑体" w:hAnsi="黑体" w:cs="Tahoma"/>
-          <w:color w:val="444444"/>
-        </w:rPr>
-      </w:pPr>
-      <w:r>
-        <w:rPr>
-          <w:rFonts w:ascii="黑体" w:eastAsia="黑体" w:hAnsi="黑体" w:cs="Tahoma" w:hint="eastAsia"/>
-          <w:color w:val="444444"/>
-        </w:rPr>
-        <w:t>如下如图，</w:t>
-      </w:r>
-      <w:r>
-        <w:rPr>
-          <w:rFonts w:ascii="黑体" w:eastAsia="黑体" w:hAnsi="黑体" w:cs="Tahoma"/>
-          <w:color w:val="444444"/>
-        </w:rPr>
-        <w:t>PID</w:t>
-      </w:r>
-      <w:r>
-        <w:rPr>
-          <w:rFonts w:ascii="黑体" w:eastAsia="黑体" w:hAnsi="黑体" w:cs="Tahoma" w:hint="eastAsia"/>
-          <w:color w:val="444444"/>
-        </w:rPr>
-        <w:t>分别为：</w:t>
-      </w:r>
-      <w:r>
-        <w:rPr>
-          <w:rFonts w:ascii="黑体" w:eastAsia="黑体" w:hAnsi="黑体" w:cs="Tahoma"/>
-          <w:color w:val="444444"/>
-        </w:rPr>
-        <w:t>6841</w:t>
-      </w:r>
-      <w:r>
-        <w:rPr>
-          <w:rFonts w:ascii="黑体" w:eastAsia="黑体" w:hAnsi="黑体" w:cs="Tahoma" w:hint="eastAsia"/>
-          <w:color w:val="444444"/>
-        </w:rPr>
-        <w:t>（主</w:t>
-      </w:r>
-      <w:r>
-        <w:rPr>
-          <w:rFonts w:ascii="黑体" w:eastAsia="黑体" w:hAnsi="黑体" w:cs="Tahoma" w:hint="eastAsia"/>
-          <w:color w:val="444444"/>
-        </w:rPr>
-        <w:t>,端口：</w:t>
-      </w:r>
-      <w:r>
-        <w:rPr>
-          <w:rFonts w:ascii="黑体" w:eastAsia="黑体" w:hAnsi="黑体" w:cs="Tahoma"/>
-          <w:color w:val="444444"/>
-        </w:rPr>
-        <w:t>51980</w:t>
-      </w:r>
-      <w:r>
-        <w:rPr>
-          <w:rFonts w:ascii="黑体" w:eastAsia="黑体" w:hAnsi="黑体" w:cs="Tahoma" w:hint="eastAsia"/>
-          <w:color w:val="444444"/>
-        </w:rPr>
-        <w:t>）</w:t>
-      </w:r>
-      <w:r>
-        <w:rPr>
-          <w:rFonts w:ascii="黑体" w:eastAsia="黑体" w:hAnsi="黑体" w:cs="Tahoma"/>
-          <w:color w:val="444444"/>
-        </w:rPr>
-        <w:t>,6857</w:t>
-      </w:r>
-      <w:r>
-        <w:rPr>
-          <w:rFonts w:ascii="黑体" w:eastAsia="黑体" w:hAnsi="黑体" w:cs="Tahoma" w:hint="eastAsia"/>
-          <w:color w:val="444444"/>
-        </w:rPr>
-        <w:t>（</w:t>
-      </w:r>
-      <w:r>
-        <w:rPr>
-          <w:rFonts w:ascii="黑体" w:eastAsia="黑体" w:hAnsi="黑体" w:cs="Tahoma" w:hint="eastAsia"/>
-          <w:color w:val="444444"/>
-        </w:rPr>
-        <w:t>备</w:t>
-      </w:r>
-      <w:r>
-        <w:rPr>
-          <w:rFonts w:ascii="黑体" w:eastAsia="黑体" w:hAnsi="黑体" w:cs="Tahoma"/>
-          <w:color w:val="444444"/>
-        </w:rPr>
-        <w:t>,</w:t>
-      </w:r>
-      <w:r>
-        <w:rPr>
-          <w:rFonts w:ascii="黑体" w:eastAsia="黑体" w:hAnsi="黑体" w:cs="Tahoma" w:hint="eastAsia"/>
-          <w:color w:val="444444"/>
-        </w:rPr>
-        <w:t>端口：</w:t>
-      </w:r>
-      <w:r>
-        <w:rPr>
-          <w:rFonts w:ascii="黑体" w:eastAsia="黑体" w:hAnsi="黑体" w:cs="Tahoma"/>
-          <w:color w:val="444444"/>
-        </w:rPr>
-        <w:t>41980</w:t>
-      </w:r>
-      <w:r>
-        <w:rPr>
-          <w:rFonts w:ascii="黑体" w:eastAsia="黑体" w:hAnsi="黑体" w:cs="Tahoma" w:hint="eastAsia"/>
-          <w:color w:val="444444"/>
-        </w:rPr>
-        <w:t>）</w:t>
-      </w:r>
-    </w:p>
-    <w:p>
-      <w:pPr>
-        <w:pStyle w:val="ListParagraph"/>
-        <w:rPr>
-          <w:rFonts w:ascii="黑体" w:eastAsia="黑体" w:hAnsi="黑体" w:cs="Tahoma"/>
-          <w:color w:val="444444"/>
-        </w:rPr>
-      </w:pPr>
-      <w:r>
-        <w:rPr>
-          <w:rFonts w:ascii="黑体" w:eastAsia="黑体" w:hAnsi="黑体" w:cs="Tahoma" w:hint="eastAsia"/>
-          <w:noProof/>
-          <w:color w:val="444444"/>
-        </w:rPr>
-        <w:drawing>
-          <wp:inline distT="0" distB="0" distL="0" distR="0">
-            <wp:extent cx="5476875" cy="1819275"/>
-            <wp:effectExtent l="0" t="0" r="9525" b="9525"/>
-            <wp:docPr id="3" name="Picture 3"/>
-            <wp:cNvGraphicFramePr>
-              <a:graphicFrameLocks xmlns:a="http://schemas.openxmlformats.org/drawingml/2006/main" noChangeAspect="1"/>
-            </wp:cNvGraphicFramePr>
-            <a:graphic xmlns:a="http://schemas.openxmlformats.org/drawingml/2006/main">
-              <a:graphicData uri="http://schemas.openxmlformats.org/drawingml/2006/picture">
-                <pic:pic xmlns:pic="http://schemas.openxmlformats.org/drawingml/2006/picture">
-                  <pic:nvPicPr>
-                    <pic:cNvPr id="0" name="Picture 3"/>
-                    <pic:cNvPicPr>
-                      <a:picLocks noChangeAspect="1" noChangeArrowheads="1"/>
-                    </pic:cNvPicPr>
-                  </pic:nvPicPr>
-                  <pic:blipFill>
-                    <a:blip r:embed="rId7">
-                      <a:extLst>
-                        <a:ext uri="{28A0092B-C50C-407E-A947-70E740481C1C}">
-                          <a14:useLocalDpi xmlns:a14="http://schemas.microsoft.com/office/drawing/2010/main" val="0"/>
-                        </a:ext>
-                      </a:extLst>
-                    </a:blip>
-                    <a:srcRect/>
-                    <a:stretch>
-                      <a:fillRect/>
-                    </a:stretch>
-                  </pic:blipFill>
-                  <pic:spPr bwMode="auto">
-                    <a:xfrm>
-                      <a:off x="0" y="0"/>
-                      <a:ext cx="5476875" cy="1819275"/>
-                    </a:xfrm>
-                    <a:prstGeom prst="rect">
-                      <a:avLst/>
-                    </a:prstGeom>
-                    <a:noFill/>
-                    <a:ln>
-                      <a:noFill/>
-                    </a:ln>
-                  </pic:spPr>
-                </pic:pic>
-              </a:graphicData>
-            </a:graphic>
-          </wp:inline>
-        </w:drawing>
-      </w:r>
-    </w:p>
-    <w:p>
-      <w:pPr>
-        <w:pStyle w:val="ListParagraph"/>
-        <w:rPr>
-          <w:rFonts w:ascii="黑体" w:eastAsia="黑体" w:hAnsi="黑体" w:cs="Tahoma"/>
-          <w:color w:val="444444"/>
-        </w:rPr>
-      </w:pPr>
-      <w:r>
-        <w:rPr>
-          <w:rFonts w:ascii="黑体" w:eastAsia="黑体" w:hAnsi="黑体" w:cs="Tahoma" w:hint="eastAsia"/>
-          <w:color w:val="444444"/>
-        </w:rPr>
-        <w:t>检查</w:t>
-      </w:r>
-      <w:proofErr w:type="spellStart"/>
-      <w:r>
-        <w:rPr>
-          <w:rFonts w:ascii="黑体" w:eastAsia="黑体" w:hAnsi="黑体" w:cs="Tahoma"/>
-          <w:color w:val="444444"/>
-        </w:rPr>
-        <w:t>dataserver</w:t>
-      </w:r>
-      <w:proofErr w:type="spellEnd"/>
-      <w:r>
-        <w:rPr>
-          <w:rFonts w:ascii="黑体" w:eastAsia="黑体" w:hAnsi="黑体" w:cs="Tahoma" w:hint="eastAsia"/>
-          <w:color w:val="444444"/>
-        </w:rPr>
-        <w:t>是否存在</w:t>
-      </w:r>
-      <w:r>
-        <w:rPr>
-          <w:rFonts w:ascii="黑体" w:eastAsia="黑体" w:hAnsi="黑体" w:cs="Tahoma" w:hint="eastAsia"/>
-          <w:color w:val="444444"/>
-        </w:rPr>
-        <w:t>。</w:t>
-      </w:r>
-    </w:p>
-    <w:p>
-      <w:pPr>
-        <w:pStyle w:val="ListParagraph"/>
-        <w:rPr>
-          <w:rFonts w:ascii="黑体" w:eastAsia="黑体" w:hAnsi="黑体" w:cs="Tahoma"/>
-          <w:color w:val="444444"/>
-        </w:rPr>
-      </w:pPr>
-      <w:r>
-        <w:rPr>
-          <w:rFonts w:ascii="黑体" w:eastAsia="黑体" w:hAnsi="黑体" w:cs="Tahoma" w:hint="eastAsia"/>
-          <w:color w:val="444444"/>
-        </w:rPr>
-        <w:t>如下如图，</w:t>
-      </w:r>
-      <w:r>
-        <w:rPr>
-          <w:rFonts w:ascii="黑体" w:eastAsia="黑体" w:hAnsi="黑体" w:cs="Tahoma"/>
-          <w:color w:val="444444"/>
-        </w:rPr>
-        <w:t xml:space="preserve">10.16.75.25 </w:t>
-      </w:r>
-      <w:r>
-        <w:rPr>
-          <w:rFonts w:ascii="黑体" w:eastAsia="黑体" w:hAnsi="黑体" w:cs="Tahoma" w:hint="eastAsia"/>
-          <w:color w:val="444444"/>
-        </w:rPr>
-        <w:t>上</w:t>
-      </w:r>
-      <w:r>
-        <w:rPr>
-          <w:rFonts w:ascii="黑体" w:eastAsia="黑体" w:hAnsi="黑体" w:cs="Tahoma"/>
-          <w:color w:val="444444"/>
-        </w:rPr>
-        <w:t>PID</w:t>
-      </w:r>
-      <w:r>
-        <w:rPr>
-          <w:rFonts w:ascii="黑体" w:eastAsia="黑体" w:hAnsi="黑体" w:cs="Tahoma" w:hint="eastAsia"/>
-          <w:color w:val="444444"/>
-        </w:rPr>
-        <w:t>为：</w:t>
-      </w:r>
-      <w:r>
-        <w:rPr>
-          <w:rFonts w:ascii="黑体" w:eastAsia="黑体" w:hAnsi="黑体" w:cs="Tahoma" w:hint="eastAsia"/>
-          <w:color w:val="444444"/>
-        </w:rPr>
-        <w:t>7083</w:t>
-      </w:r>
-      <w:r>
-        <w:rPr>
-          <w:rFonts w:ascii="黑体" w:eastAsia="黑体" w:hAnsi="黑体" w:cs="Tahoma" w:hint="eastAsia"/>
-          <w:color w:val="444444"/>
-        </w:rPr>
-        <w:t>（端口：</w:t>
-      </w:r>
-      <w:r>
-        <w:rPr>
-          <w:rFonts w:ascii="黑体" w:eastAsia="黑体" w:hAnsi="黑体" w:cs="Tahoma"/>
-          <w:color w:val="444444"/>
-        </w:rPr>
-        <w:t>519</w:t>
-      </w:r>
-      <w:r>
-        <w:rPr>
-          <w:rFonts w:ascii="黑体" w:eastAsia="黑体" w:hAnsi="黑体" w:cs="Tahoma" w:hint="eastAsia"/>
-          <w:color w:val="444444"/>
-        </w:rPr>
-        <w:t>1</w:t>
-      </w:r>
-      <w:r>
-        <w:rPr>
-          <w:rFonts w:ascii="黑体" w:eastAsia="黑体" w:hAnsi="黑体" w:cs="Tahoma"/>
-          <w:color w:val="444444"/>
-        </w:rPr>
-        <w:t>0</w:t>
-      </w:r>
-      <w:r>
-        <w:rPr>
-          <w:rFonts w:ascii="黑体" w:eastAsia="黑体" w:hAnsi="黑体" w:cs="Tahoma" w:hint="eastAsia"/>
-          <w:color w:val="444444"/>
-        </w:rPr>
-        <w:t>）</w:t>
-      </w:r>
-    </w:p>
-    <w:p>
-      <w:pPr>
-        <w:pStyle w:val="ListParagraph"/>
-        <w:rPr>
-          <w:rFonts w:ascii="黑体" w:eastAsia="黑体" w:hAnsi="黑体" w:cs="Tahoma"/>
-          <w:color w:val="444444"/>
-        </w:rPr>
-      </w:pPr>
-      <w:r>
-        <w:rPr>
-          <w:rFonts w:ascii="黑体" w:eastAsia="黑体" w:hAnsi="黑体" w:cs="Tahoma"/>
-          <w:noProof/>
-          <w:color w:val="444444"/>
-        </w:rPr>
-        <w:drawing>
-          <wp:inline distT="0" distB="0" distL="0" distR="0">
-            <wp:extent cx="5476875" cy="695325"/>
-            <wp:effectExtent l="0" t="0" r="9525" b="9525"/>
-            <wp:docPr id="4" name="Picture 4"/>
-            <wp:cNvGraphicFramePr>
-              <a:graphicFrameLocks xmlns:a="http://schemas.openxmlformats.org/drawingml/2006/main" noChangeAspect="1"/>
-            </wp:cNvGraphicFramePr>
-            <a:graphic xmlns:a="http://schemas.openxmlformats.org/drawingml/2006/main">
-              <a:graphicData uri="http://schemas.openxmlformats.org/drawingml/2006/picture">
-                <pic:pic xmlns:pic="http://schemas.openxmlformats.org/drawingml/2006/picture">
-                  <pic:nvPicPr>
-                    <pic:cNvPr id="0" name="Picture 4"/>
-                    <pic:cNvPicPr>
-                      <a:picLocks noChangeAspect="1" noChangeArrowheads="1"/>
-                    </pic:cNvPicPr>
-                  </pic:nvPicPr>
-                  <pic:blipFill>
-                    <a:blip r:embed="rId8">
-                      <a:extLst>
-                        <a:ext uri="{28A0092B-C50C-407E-A947-70E740481C1C}">
-                          <a14:useLocalDpi xmlns:a14="http://schemas.microsoft.com/office/drawing/2010/main" val="0"/>
-                        </a:ext>
-                      </a:extLst>
-                    </a:blip>
-                    <a:srcRect/>
-                    <a:stretch>
-                      <a:fillRect/>
-                    </a:stretch>
-                  </pic:blipFill>
-                  <pic:spPr bwMode="auto">
-                    <a:xfrm>
-                      <a:off x="0" y="0"/>
-                      <a:ext cx="5476875" cy="695325"/>
-                    </a:xfrm>
-                    <a:prstGeom prst="rect">
-                      <a:avLst/>
-                    </a:prstGeom>
-                    <a:noFill/>
-                    <a:ln>
-                      <a:noFill/>
-                    </a:ln>
-                  </pic:spPr>
-                </pic:pic>
-              </a:graphicData>
-            </a:graphic>
-          </wp:inline>
-        </w:drawing>
-      </w:r>
-    </w:p>
-    <w:p>
-      <w:pPr>
-        <w:pStyle w:val="ListParagraph"/>
-        <w:rPr>
-          <w:rFonts w:ascii="黑体" w:eastAsia="黑体" w:hAnsi="黑体" w:cs="Tahoma"/>
-          <w:color w:val="444444"/>
-        </w:rPr>
-      </w:pPr>
-      <w:r>
-        <w:rPr>
-          <w:rFonts w:ascii="黑体" w:eastAsia="黑体" w:hAnsi="黑体" w:cs="Tahoma" w:hint="eastAsia"/>
-          <w:color w:val="444444"/>
-        </w:rPr>
-        <w:t>如下如图，</w:t>
-      </w:r>
-      <w:r>
-        <w:rPr>
-          <w:rFonts w:ascii="黑体" w:eastAsia="黑体" w:hAnsi="黑体" w:cs="Tahoma"/>
-          <w:color w:val="444444"/>
-        </w:rPr>
-        <w:t>10.16.75.2</w:t>
-      </w:r>
-      <w:r>
-        <w:rPr>
-          <w:rFonts w:ascii="黑体" w:eastAsia="黑体" w:hAnsi="黑体" w:cs="Tahoma" w:hint="eastAsia"/>
-          <w:color w:val="444444"/>
-        </w:rPr>
-        <w:t>6</w:t>
-      </w:r>
-      <w:r>
-        <w:rPr>
-          <w:rFonts w:ascii="黑体" w:eastAsia="黑体" w:hAnsi="黑体" w:cs="Tahoma"/>
-          <w:color w:val="444444"/>
-        </w:rPr>
-        <w:t xml:space="preserve"> </w:t>
-      </w:r>
-      <w:r>
-        <w:rPr>
-          <w:rFonts w:ascii="黑体" w:eastAsia="黑体" w:hAnsi="黑体" w:cs="Tahoma" w:hint="eastAsia"/>
-          <w:color w:val="444444"/>
-        </w:rPr>
-        <w:t>上</w:t>
-      </w:r>
-      <w:r>
-        <w:rPr>
-          <w:rFonts w:ascii="黑体" w:eastAsia="黑体" w:hAnsi="黑体" w:cs="Tahoma"/>
-          <w:color w:val="444444"/>
-        </w:rPr>
-        <w:t>PID</w:t>
-      </w:r>
-      <w:r>
-        <w:rPr>
-          <w:rFonts w:ascii="黑体" w:eastAsia="黑体" w:hAnsi="黑体" w:cs="Tahoma" w:hint="eastAsia"/>
-          <w:color w:val="444444"/>
-        </w:rPr>
-        <w:t>为：</w:t>
-      </w:r>
-      <w:r>
-        <w:rPr>
-          <w:rFonts w:ascii="黑体" w:eastAsia="黑体" w:hAnsi="黑体" w:cs="Tahoma" w:hint="eastAsia"/>
-          <w:color w:val="444444"/>
-        </w:rPr>
-        <w:t>3084</w:t>
-      </w:r>
-      <w:r>
-        <w:rPr>
-          <w:rFonts w:ascii="黑体" w:eastAsia="黑体" w:hAnsi="黑体" w:cs="Tahoma" w:hint="eastAsia"/>
-          <w:color w:val="444444"/>
-        </w:rPr>
-        <w:t>（端口：</w:t>
-      </w:r>
-      <w:r>
-        <w:rPr>
-          <w:rFonts w:ascii="黑体" w:eastAsia="黑体" w:hAnsi="黑体" w:cs="Tahoma"/>
-          <w:color w:val="444444"/>
-        </w:rPr>
-        <w:t>519</w:t>
-      </w:r>
-      <w:r>
-        <w:rPr>
-          <w:rFonts w:ascii="黑体" w:eastAsia="黑体" w:hAnsi="黑体" w:cs="Tahoma" w:hint="eastAsia"/>
-          <w:color w:val="444444"/>
-        </w:rPr>
-        <w:t>1</w:t>
-      </w:r>
-      <w:r>
-        <w:rPr>
-          <w:rFonts w:ascii="黑体" w:eastAsia="黑体" w:hAnsi="黑体" w:cs="Tahoma"/>
-          <w:color w:val="444444"/>
-        </w:rPr>
-        <w:t>0</w:t>
-      </w:r>
-      <w:r>
-        <w:rPr>
-          <w:rFonts w:ascii="黑体" w:eastAsia="黑体" w:hAnsi="黑体" w:cs="Tahoma" w:hint="eastAsia"/>
-          <w:color w:val="444444"/>
-        </w:rPr>
-        <w:t>）</w:t>
-      </w:r>
-    </w:p>
-    <w:p>
-      <w:pPr>
-        <w:pStyle w:val="ListParagraph"/>
-        <w:rPr>
-          <w:rFonts w:ascii="黑体" w:eastAsia="黑体" w:hAnsi="黑体" w:cs="Tahoma"/>
-          <w:color w:val="444444"/>
-        </w:rPr>
-      </w:pPr>
-      <w:r>
-        <w:rPr>
-          <w:rFonts w:ascii="黑体" w:eastAsia="黑体" w:hAnsi="黑体" w:cs="Tahoma"/>
-          <w:noProof/>
-          <w:color w:val="444444"/>
-        </w:rPr>
-        <w:drawing>
-          <wp:inline distT="0" distB="0" distL="0" distR="0">
-            <wp:extent cx="5486400" cy="714375"/>
-            <wp:effectExtent l="0" t="0" r="0" b="9525"/>
-            <wp:docPr id="5" name="Picture 5"/>
-            <wp:cNvGraphicFramePr>
-              <a:graphicFrameLocks xmlns:a="http://schemas.openxmlformats.org/drawingml/2006/main" noChangeAspect="1"/>
-            </wp:cNvGraphicFramePr>
-            <a:graphic xmlns:a="http://schemas.openxmlformats.org/drawingml/2006/main">
-              <a:graphicData uri="http://schemas.openxmlformats.org/drawingml/2006/picture">
-                <pic:pic xmlns:pic="http://schemas.openxmlformats.org/drawingml/2006/picture">
-                  <pic:nvPicPr>
-                    <pic:cNvPr id="0" name="Picture 5"/>
-                    <pic:cNvPicPr>
-                      <a:picLocks noChangeAspect="1" noChangeArrowheads="1"/>
-                    </pic:cNvPicPr>
-                  </pic:nvPicPr>
-                  <pic:blipFill>
-                    <a:blip r:embed="rId9">
-                      <a:extLst>
-                        <a:ext uri="{28A0092B-C50C-407E-A947-70E740481C1C}">
-                          <a14:useLocalDpi xmlns:a14="http://schemas.microsoft.com/office/drawing/2010/main" val="0"/>
-                        </a:ext>
-                      </a:extLst>
-                    </a:blip>
-                    <a:srcRect/>
-                    <a:stretch>
-                      <a:fillRect/>
-                    </a:stretch>
-                  </pic:blipFill>
-                  <pic:spPr bwMode="auto">
-                    <a:xfrm>
-                      <a:off x="0" y="0"/>
-                      <a:ext cx="5486400" cy="714375"/>
-                    </a:xfrm>
-                    <a:prstGeom prst="rect">
-                      <a:avLst/>
-                    </a:prstGeom>
-                    <a:noFill/>
-                    <a:ln>
-                      <a:noFill/>
-                    </a:ln>
-                  </pic:spPr>
-                </pic:pic>
-              </a:graphicData>
-            </a:graphic>
-          </wp:inline>
-        </w:drawing>
-      </w:r>
-    </w:p>
-    <w:p>
-      <w:pPr>
-        <w:pStyle w:val="ListParagraph"/>
-        <w:rPr>
-          <w:rFonts w:ascii="黑体" w:eastAsia="黑体" w:hAnsi="黑体" w:cs="Tahoma"/>
-          <w:color w:val="444444"/>
-        </w:rPr>
-      </w:pPr>
-      <w:r>
-        <w:rPr>
-          <w:rFonts w:ascii="黑体" w:eastAsia="黑体" w:hAnsi="黑体" w:cs="Tahoma" w:hint="eastAsia"/>
-          <w:color w:val="444444"/>
-        </w:rPr>
-        <w:t>启动</w:t>
-      </w:r>
-      <w:proofErr w:type="spellStart"/>
-      <w:r>
-        <w:rPr>
-          <w:rFonts w:ascii="黑体" w:eastAsia="黑体" w:hAnsi="黑体" w:cs="Tahoma"/>
-          <w:color w:val="444444"/>
-        </w:rPr>
-        <w:t>tairclient</w:t>
-      </w:r>
-      <w:proofErr w:type="spellEnd"/>
-      <w:r>
-        <w:rPr>
-          <w:rFonts w:ascii="黑体" w:eastAsia="黑体" w:hAnsi="黑体" w:cs="Tahoma" w:hint="eastAsia"/>
-          <w:color w:val="444444"/>
-        </w:rPr>
-        <w:t>客户端</w:t>
-      </w:r>
-      <w:r>
-        <w:rPr>
-          <w:rFonts w:ascii="黑体" w:eastAsia="黑体" w:hAnsi="黑体" w:cs="Tahoma" w:hint="eastAsia"/>
-          <w:color w:val="444444"/>
-        </w:rPr>
-        <w:t>在</w:t>
-      </w:r>
-      <w:proofErr w:type="spellStart"/>
-      <w:r>
-        <w:rPr>
-          <w:rFonts w:ascii="黑体" w:eastAsia="黑体" w:hAnsi="黑体" w:cs="Tahoma"/>
-          <w:color w:val="444444"/>
-        </w:rPr>
-        <w:t>configserver</w:t>
-      </w:r>
-      <w:proofErr w:type="spellEnd"/>
-      <w:r>
-        <w:rPr>
-          <w:rFonts w:ascii="黑体" w:eastAsia="黑体" w:hAnsi="黑体" w:cs="Tahoma" w:hint="eastAsia"/>
-          <w:color w:val="444444"/>
-        </w:rPr>
-        <w:t>上进行</w:t>
-      </w:r>
-      <w:r>
-        <w:rPr>
-          <w:rFonts w:ascii="黑体" w:eastAsia="黑体" w:hAnsi="黑体" w:cs="Tahoma"/>
-          <w:color w:val="444444"/>
-        </w:rPr>
-        <w:t>put</w:t>
-      </w:r>
-      <w:r>
-        <w:rPr>
-          <w:rFonts w:ascii="黑体" w:eastAsia="黑体" w:hAnsi="黑体" w:cs="Tahoma" w:hint="eastAsia"/>
-          <w:color w:val="444444"/>
-        </w:rPr>
-        <w:t>、</w:t>
-      </w:r>
-      <w:r>
-        <w:rPr>
-          <w:rFonts w:ascii="黑体" w:eastAsia="黑体" w:hAnsi="黑体" w:cs="Tahoma"/>
-          <w:color w:val="444444"/>
-        </w:rPr>
-        <w:t>get</w:t>
-      </w:r>
-      <w:r>
-        <w:rPr>
-          <w:rFonts w:ascii="黑体" w:eastAsia="黑体" w:hAnsi="黑体" w:cs="Tahoma" w:hint="eastAsia"/>
-          <w:color w:val="444444"/>
-        </w:rPr>
-        <w:t>操作</w:t>
-      </w:r>
-    </w:p>
-    <w:p>
-      <w:pPr>
-        <w:pStyle w:val="ListParagraph"/>
-        <w:rPr>
-          <w:rFonts w:ascii="黑体" w:eastAsia="黑体" w:hAnsi="黑体" w:cs="Tahoma"/>
-          <w:color w:val="444444"/>
-        </w:rPr>
-      </w:pPr>
-      <w:proofErr w:type="spellStart"/>
-      <w:proofErr w:type="gramStart"/>
-      <w:r>
-        <w:rPr>
-          <w:rFonts w:ascii="黑体" w:eastAsia="黑体" w:hAnsi="黑体" w:cs="Tahoma"/>
-          <w:color w:val="444444"/>
-        </w:rPr>
-        <w:t>sudo</w:t>
-      </w:r>
-      <w:proofErr w:type="spellEnd"/>
-      <w:proofErr w:type="gramEnd"/>
-      <w:r>
-        <w:rPr>
-          <w:rFonts w:ascii="黑体" w:eastAsia="黑体" w:hAnsi="黑体" w:cs="Tahoma"/>
-          <w:color w:val="444444"/>
-        </w:rPr>
-        <w:t xml:space="preserve"> </w:t>
-      </w:r>
-      <w:proofErr w:type="spellStart"/>
-      <w:r>
-        <w:rPr>
-          <w:rFonts w:ascii="黑体" w:eastAsia="黑体" w:hAnsi="黑体" w:cs="Tahoma"/>
-          <w:color w:val="444444"/>
-        </w:rPr>
-        <w:t>sbin</w:t>
-      </w:r>
-      <w:proofErr w:type="spellEnd"/>
-      <w:r>
-        <w:rPr>
-          <w:rFonts w:ascii="黑体" w:eastAsia="黑体" w:hAnsi="黑体" w:cs="Tahoma"/>
-          <w:color w:val="444444"/>
-        </w:rPr>
-        <w:t>/</w:t>
-      </w:r>
-      <w:proofErr w:type="spellStart"/>
-      <w:r>
-        <w:rPr>
-          <w:rFonts w:ascii="黑体" w:eastAsia="黑体" w:hAnsi="黑体" w:cs="Tahoma"/>
-          <w:color w:val="444444"/>
-        </w:rPr>
-        <w:t>tairclient</w:t>
-      </w:r>
-      <w:proofErr w:type="spellEnd"/>
-      <w:r>
-        <w:rPr>
-          <w:rFonts w:ascii="黑体" w:eastAsia="黑体" w:hAnsi="黑体" w:cs="Tahoma"/>
-          <w:color w:val="444444"/>
-        </w:rPr>
-        <w:t xml:space="preserve"> -c 10.1</w:t>
-      </w:r>
-      <w:r>
-        <w:rPr>
-          <w:rFonts w:ascii="黑体" w:eastAsia="黑体" w:hAnsi="黑体" w:cs="Tahoma" w:hint="eastAsia"/>
-          <w:color w:val="444444"/>
-        </w:rPr>
-        <w:t>6</w:t>
-      </w:r>
-      <w:r>
-        <w:rPr>
-          <w:rFonts w:ascii="黑体" w:eastAsia="黑体" w:hAnsi="黑体" w:cs="Tahoma"/>
-          <w:color w:val="444444"/>
-        </w:rPr>
-        <w:t>.7</w:t>
-      </w:r>
-      <w:r>
-        <w:rPr>
-          <w:rFonts w:ascii="黑体" w:eastAsia="黑体" w:hAnsi="黑体" w:cs="Tahoma" w:hint="eastAsia"/>
-          <w:color w:val="444444"/>
-        </w:rPr>
-        <w:t>5</w:t>
-      </w:r>
-      <w:r>
-        <w:rPr>
-          <w:rFonts w:ascii="黑体" w:eastAsia="黑体" w:hAnsi="黑体" w:cs="Tahoma"/>
-          <w:color w:val="444444"/>
-        </w:rPr>
-        <w:t>.</w:t>
-      </w:r>
-      <w:r>
-        <w:rPr>
-          <w:rFonts w:ascii="黑体" w:eastAsia="黑体" w:hAnsi="黑体" w:cs="Tahoma" w:hint="eastAsia"/>
-          <w:color w:val="444444"/>
-        </w:rPr>
-        <w:t>22</w:t>
-      </w:r>
-      <w:r>
-        <w:rPr>
-          <w:rFonts w:ascii="黑体" w:eastAsia="黑体" w:hAnsi="黑体" w:cs="Tahoma"/>
-          <w:color w:val="444444"/>
-        </w:rPr>
-        <w:t>:51980 -g group_1</w:t>
-      </w:r>
-    </w:p>
-    <w:p>
-      <w:pPr>
-        <w:pStyle w:val="ListParagraph"/>
-        <w:rPr>
-          <w:rFonts w:ascii="黑体" w:eastAsia="黑体" w:hAnsi="黑体" w:cs="Tahoma"/>
-          <w:color w:val="444444"/>
-        </w:rPr>
-      </w:pPr>
-      <w:r>
-        <w:rPr>
-          <w:rFonts w:ascii="黑体" w:eastAsia="黑体" w:hAnsi="黑体" w:cs="Tahoma" w:hint="eastAsia"/>
-          <w:noProof/>
-          <w:color w:val="444444"/>
-        </w:rPr>
-        <w:drawing>
-          <wp:inline distT="0" distB="0" distL="0" distR="0">
-            <wp:extent cx="5486400" cy="1181100"/>
-            <wp:effectExtent l="0" t="0" r="0" b="0"/>
-            <wp:docPr id="6" name="Picture 6"/>
-            <wp:cNvGraphicFramePr>
-              <a:graphicFrameLocks xmlns:a="http://schemas.openxmlformats.org/drawingml/2006/main" noChangeAspect="1"/>
-            </wp:cNvGraphicFramePr>
-            <a:graphic xmlns:a="http://schemas.openxmlformats.org/drawingml/2006/main">
-              <a:graphicData uri="http://schemas.openxmlformats.org/drawingml/2006/picture">
-                <pic:pic xmlns:pic="http://schemas.openxmlformats.org/drawingml/2006/picture">
-                  <pic:nvPicPr>
-                    <pic:cNvPr id="0" name="Picture 6"/>
-                    <pic:cNvPicPr>
-                      <a:picLocks noChangeAspect="1" noChangeArrowheads="1"/>
-                    </pic:cNvPicPr>
-                  </pic:nvPicPr>
-                  <pic:blipFill>
-                    <a:blip r:embed="rId10">
-                      <a:extLst>
-                        <a:ext uri="{28A0092B-C50C-407E-A947-70E740481C1C}">
-                          <a14:useLocalDpi xmlns:a14="http://schemas.microsoft.com/office/drawing/2010/main" val="0"/>
-                        </a:ext>
-                      </a:extLst>
-                    </a:blip>
-                    <a:srcRect/>
-                    <a:stretch>
-                      <a:fillRect/>
-                    </a:stretch>
-                  </pic:blipFill>
-                  <pic:spPr bwMode="auto">
-                    <a:xfrm>
-                      <a:off x="0" y="0"/>
-                      <a:ext cx="5486400" cy="1181100"/>
-                    </a:xfrm>
-                    <a:prstGeom prst="rect">
-                      <a:avLst/>
-                    </a:prstGeom>
-                    <a:noFill/>
-                    <a:ln>
-                      <a:noFill/>
-                    </a:ln>
-                  </pic:spPr>
-                </pic:pic>
-              </a:graphicData>
-            </a:graphic>
-          </wp:inline>
-        </w:drawing>
-      </w:r>
-    </w:p>
-    <w:p>
-      <w:pPr>
-        <w:pStyle w:val="ListParagraph"/>
-        <w:rPr>
-          <w:rFonts w:ascii="黑体" w:eastAsia="黑体" w:hAnsi="黑体" w:cs="Tahoma"/>
-          <w:color w:val="444444"/>
-        </w:rPr>
-      </w:pPr>
-      <w:r>
-        <w:rPr>
-          <w:rFonts w:ascii="黑体" w:eastAsia="黑体" w:hAnsi="黑体" w:cs="Tahoma" w:hint="eastAsia"/>
-          <w:color w:val="444444"/>
-        </w:rPr>
-        <w:t>启动</w:t>
-      </w:r>
-      <w:proofErr w:type="spellStart"/>
-      <w:r>
-        <w:rPr>
-          <w:rFonts w:ascii="黑体" w:eastAsia="黑体" w:hAnsi="黑体" w:cs="Tahoma"/>
-          <w:color w:val="444444"/>
-        </w:rPr>
-        <w:t>tairclient</w:t>
-      </w:r>
-      <w:proofErr w:type="spellEnd"/>
-      <w:r>
-        <w:rPr>
-          <w:rFonts w:ascii="黑体" w:eastAsia="黑体" w:hAnsi="黑体" w:cs="Tahoma" w:hint="eastAsia"/>
-          <w:color w:val="444444"/>
-        </w:rPr>
-        <w:t>客户端在</w:t>
-      </w:r>
-      <w:proofErr w:type="spellStart"/>
-      <w:r>
-        <w:rPr>
-          <w:rFonts w:ascii="黑体" w:eastAsia="黑体" w:hAnsi="黑体" w:cs="Tahoma"/>
-          <w:color w:val="444444"/>
-        </w:rPr>
-        <w:t>data</w:t>
-      </w:r>
-      <w:r>
-        <w:rPr>
-          <w:rFonts w:ascii="黑体" w:eastAsia="黑体" w:hAnsi="黑体" w:cs="Tahoma"/>
-          <w:color w:val="444444"/>
-        </w:rPr>
-        <w:t>server</w:t>
-      </w:r>
-      <w:proofErr w:type="spellEnd"/>
-      <w:r>
-        <w:rPr>
-          <w:rFonts w:ascii="黑体" w:eastAsia="黑体" w:hAnsi="黑体" w:cs="Tahoma" w:hint="eastAsia"/>
-          <w:color w:val="444444"/>
-        </w:rPr>
-        <w:t>上进行</w:t>
-      </w:r>
-      <w:r>
-        <w:rPr>
-          <w:rFonts w:ascii="黑体" w:eastAsia="黑体" w:hAnsi="黑体" w:cs="Tahoma"/>
-          <w:color w:val="444444"/>
-        </w:rPr>
-        <w:t>get</w:t>
-      </w:r>
-      <w:r>
-        <w:rPr>
-          <w:rFonts w:ascii="黑体" w:eastAsia="黑体" w:hAnsi="黑体" w:cs="Tahoma" w:hint="eastAsia"/>
-          <w:color w:val="444444"/>
-        </w:rPr>
-        <w:t>操作</w:t>
-      </w:r>
-    </w:p>
-    <w:p>
-      <w:pPr>
-        <w:pStyle w:val="ListParagraph"/>
-        <w:rPr>
-          <w:rFonts w:ascii="黑体" w:eastAsia="黑体" w:hAnsi="黑体" w:cs="Tahoma"/>
-          <w:color w:val="444444"/>
-        </w:rPr>
-      </w:pPr>
-      <w:proofErr w:type="spellStart"/>
-      <w:proofErr w:type="gramStart"/>
-      <w:r>
-        <w:rPr>
-          <w:rFonts w:ascii="黑体" w:eastAsia="黑体" w:hAnsi="黑体" w:cs="Tahoma"/>
-          <w:color w:val="444444"/>
-        </w:rPr>
-        <w:t>sudo</w:t>
-      </w:r>
-      <w:proofErr w:type="spellEnd"/>
-      <w:proofErr w:type="gramEnd"/>
-      <w:r>
-        <w:rPr>
-          <w:rFonts w:ascii="黑体" w:eastAsia="黑体" w:hAnsi="黑体" w:cs="Tahoma"/>
-          <w:color w:val="444444"/>
-        </w:rPr>
-        <w:t xml:space="preserve"> </w:t>
-      </w:r>
-      <w:proofErr w:type="spellStart"/>
-      <w:r>
-        <w:rPr>
-          <w:rFonts w:ascii="黑体" w:eastAsia="黑体" w:hAnsi="黑体" w:cs="Tahoma"/>
-          <w:color w:val="444444"/>
-        </w:rPr>
-        <w:t>sbin</w:t>
-      </w:r>
-      <w:proofErr w:type="spellEnd"/>
-      <w:r>
-        <w:rPr>
-          <w:rFonts w:ascii="黑体" w:eastAsia="黑体" w:hAnsi="黑体" w:cs="Tahoma"/>
-          <w:color w:val="444444"/>
-        </w:rPr>
-        <w:t>/</w:t>
-      </w:r>
-      <w:proofErr w:type="spellStart"/>
-      <w:r>
-        <w:rPr>
-          <w:rFonts w:ascii="黑体" w:eastAsia="黑体" w:hAnsi="黑体" w:cs="Tahoma"/>
-          <w:color w:val="444444"/>
-        </w:rPr>
-        <w:t>tairclient</w:t>
-      </w:r>
-      <w:proofErr w:type="spellEnd"/>
-      <w:r>
-        <w:rPr>
-          <w:rFonts w:ascii="黑体" w:eastAsia="黑体" w:hAnsi="黑体" w:cs="Tahoma"/>
-          <w:color w:val="444444"/>
-        </w:rPr>
-        <w:t xml:space="preserve"> -s</w:t>
-      </w:r>
-      <w:r>
-        <w:rPr>
-          <w:rFonts w:ascii="黑体" w:eastAsia="黑体" w:hAnsi="黑体" w:cs="Tahoma"/>
-          <w:color w:val="444444"/>
-        </w:rPr>
-        <w:t xml:space="preserve"> 10.1</w:t>
-      </w:r>
-      <w:r>
-        <w:rPr>
-          <w:rFonts w:ascii="黑体" w:eastAsia="黑体" w:hAnsi="黑体" w:cs="Tahoma" w:hint="eastAsia"/>
-          <w:color w:val="444444"/>
-        </w:rPr>
-        <w:t>6</w:t>
-      </w:r>
-      <w:r>
-        <w:rPr>
-          <w:rFonts w:ascii="黑体" w:eastAsia="黑体" w:hAnsi="黑体" w:cs="Tahoma"/>
-          <w:color w:val="444444"/>
-        </w:rPr>
-        <w:t>.7</w:t>
-      </w:r>
-      <w:r>
-        <w:rPr>
-          <w:rFonts w:ascii="黑体" w:eastAsia="黑体" w:hAnsi="黑体" w:cs="Tahoma" w:hint="eastAsia"/>
-          <w:color w:val="444444"/>
-        </w:rPr>
-        <w:t>5</w:t>
-      </w:r>
-      <w:r>
-        <w:rPr>
-          <w:rFonts w:ascii="黑体" w:eastAsia="黑体" w:hAnsi="黑体" w:cs="Tahoma"/>
-          <w:color w:val="444444"/>
-        </w:rPr>
-        <w:t>.</w:t>
-      </w:r>
-      <w:r>
-        <w:rPr>
-          <w:rFonts w:ascii="黑体" w:eastAsia="黑体" w:hAnsi="黑体" w:cs="Tahoma" w:hint="eastAsia"/>
-          <w:color w:val="444444"/>
-        </w:rPr>
-        <w:t>2</w:t>
-      </w:r>
-      <w:r>
-        <w:rPr>
-          <w:rFonts w:ascii="黑体" w:eastAsia="黑体" w:hAnsi="黑体" w:cs="Tahoma"/>
-          <w:color w:val="444444"/>
-        </w:rPr>
-        <w:t>6</w:t>
-      </w:r>
-      <w:r>
-        <w:rPr>
-          <w:rFonts w:ascii="黑体" w:eastAsia="黑体" w:hAnsi="黑体" w:cs="Tahoma"/>
-          <w:color w:val="444444"/>
-        </w:rPr>
-        <w:t>:519</w:t>
-      </w:r>
-      <w:r>
-        <w:rPr>
-          <w:rFonts w:ascii="黑体" w:eastAsia="黑体" w:hAnsi="黑体" w:cs="Tahoma"/>
-          <w:color w:val="444444"/>
-        </w:rPr>
-        <w:t>10</w:t>
-      </w:r>
-      <w:r>
-        <w:rPr>
-          <w:rFonts w:ascii="黑体" w:eastAsia="黑体" w:hAnsi="黑体" w:cs="Tahoma"/>
-          <w:noProof/>
-          <w:color w:val="444444"/>
-        </w:rPr>
-        <w:drawing>
-          <wp:inline distT="0" distB="0" distL="0" distR="0" wp14:anchorId="54E99288" wp14:editId="1FA757AE">
-            <wp:extent cx="5248275" cy="781050"/>
-            <wp:effectExtent l="0" t="0" r="9525" b="0"/>
-            <wp:docPr id="7" name="Picture 7"/>
-            <wp:cNvGraphicFramePr>
-              <a:graphicFrameLocks xmlns:a="http://schemas.openxmlformats.org/drawingml/2006/main" noChangeAspect="1"/>
-            </wp:cNvGraphicFramePr>
-            <a:graphic xmlns:a="http://schemas.openxmlformats.org/drawingml/2006/main">
-              <a:graphicData uri="http://schemas.openxmlformats.org/drawingml/2006/picture">
-                <pic:pic xmlns:pic="http://schemas.openxmlformats.org/drawingml/2006/picture">
-                  <pic:nvPicPr>
-                    <pic:cNvPr id="0" name="Picture 7"/>
-                    <pic:cNvPicPr>
-                      <a:picLocks noChangeAspect="1" noChangeArrowheads="1"/>
-                    </pic:cNvPicPr>
-                  </pic:nvPicPr>
-                  <pic:blipFill>
-                    <a:blip r:embed="rId11">
-                      <a:extLst>
-                        <a:ext uri="{28A0092B-C50C-407E-A947-70E740481C1C}">
-                          <a14:useLocalDpi xmlns:a14="http://schemas.microsoft.com/office/drawing/2010/main" val="0"/>
-                        </a:ext>
-                      </a:extLst>
-                    </a:blip>
-                    <a:srcRect/>
-                    <a:stretch>
-                      <a:fillRect/>
-                    </a:stretch>
-                  </pic:blipFill>
-                  <pic:spPr bwMode="auto">
-                    <a:xfrm>
-                      <a:off x="0" y="0"/>
-                      <a:ext cx="5248275" cy="781050"/>
-                    </a:xfrm>
-                    <a:prstGeom prst="rect">
-                      <a:avLst/>
-                    </a:prstGeom>
-                    <a:noFill/>
-                    <a:ln>
-                      <a:noFill/>
-                    </a:ln>
-                  </pic:spPr>
-                </pic:pic>
-              </a:graphicData>
-            </a:graphic>
-          </wp:inline>
-        </w:drawing>
-      </w:r>
-    </w:p>
-    <w:p>
-      <w:pPr>
-        <w:pStyle w:val="ListParagraph"/>
-        <w:rPr>
-          <w:rFonts w:ascii="黑体" w:eastAsia="黑体" w:hAnsi="黑体" w:cs="Tahoma"/>
-          <w:color w:val="444444"/>
-        </w:rPr>
-      </w:pPr>
-    </w:p>
-    <w:p>
-      <w:pPr>
-        <w:pStyle w:val="ListParagraph"/>
-        <w:rPr>
-          <w:rFonts w:ascii="黑体" w:eastAsia="黑体" w:hAnsi="黑体" w:cs="Tahoma"/>
-          <w:color w:val="444444"/>
-        </w:rPr>
-      </w:pPr>
-    </w:p>
-    <w:p>
-      <w:pPr>
-        <w:pStyle w:val="ListParagraph"/>
-        <w:rPr>
-          <w:rFonts w:ascii="黑体" w:eastAsia="黑体" w:hAnsi="黑体" w:cs="Tahoma"/>
-          <w:color w:val="444444"/>
-        </w:rPr>
-      </w:pPr>
-    </w:p>
-    <w:p>
-      <w:pPr>
-        <w:pStyle w:val="ListParagraph"/>
-        <w:numPr>
-          <w:ilvl w:val="0"/>
-          <w:numId w:val="2"/>
-        </w:numPr>
-        <w:rPr>
-          <w:rFonts w:ascii="黑体" w:eastAsia="黑体" w:hAnsi="黑体" w:cs="Tahoma"/>
-          <w:color w:val="444444"/>
-        </w:rPr>
-      </w:pPr>
-      <w:r>
-        <w:rPr>
-          <w:rFonts w:ascii="黑体" w:eastAsia="黑体" w:hAnsi="黑体" w:cs="Tahoma" w:hint="eastAsia"/>
-          <w:color w:val="444444"/>
-        </w:rPr>
         <w:t>集群部署</w:t>
       </w:r>
     </w:p>
@@ -6096,6 +4367,7 @@
         <w:rPr>
           <w:noProof/>
         </w:rPr>
+        <w:lastRenderedPageBreak/>
         <w:drawing>
           <wp:inline distT="0" distB="0" distL="0" distR="0" wp14:anchorId="24750ABB" wp14:editId="39297483">
             <wp:extent cx="4762500" cy="2990850"/>
@@ -6114,7 +4386,7 @@
                     </pic:cNvPicPr>
                   </pic:nvPicPr>
                   <pic:blipFill>
-                    <a:blip r:embed="rId12">
+                    <a:blip r:embed="rId6">
                       <a:extLst>
                         <a:ext uri="{28A0092B-C50C-407E-A947-70E740481C1C}">
                           <a14:useLocalDpi xmlns:a14="http://schemas.microsoft.com/office/drawing/2010/main" val="0"/>
@@ -6249,7 +4521,6 @@
           <w:rFonts w:ascii="黑体" w:eastAsia="黑体" w:hAnsi="黑体" w:cs="宋体"/>
           <w:color w:val="444444"/>
         </w:rPr>
-        <w:lastRenderedPageBreak/>
         <w:t>缺点：</w:t>
       </w:r>
       <w:r>
@@ -6820,6 +5091,7 @@
           <w:sz w:val="21"/>
           <w:szCs w:val="21"/>
         </w:rPr>
+        <w:lastRenderedPageBreak/>
         <w:t xml:space="preserve">  </w:t>
       </w:r>
       <w:r>
@@ -6844,7 +5116,7 @@
                     </pic:cNvPicPr>
                   </pic:nvPicPr>
                   <pic:blipFill>
-                    <a:blip r:embed="rId13">
+                    <a:blip r:embed="rId7">
                       <a:extLst>
                         <a:ext uri="{28A0092B-C50C-407E-A947-70E740481C1C}">
                           <a14:useLocalDpi xmlns:a14="http://schemas.microsoft.com/office/drawing/2010/main" val="0"/>
@@ -7106,7 +5378,6 @@
           <w:rFonts w:ascii="黑体" w:eastAsia="黑体" w:hAnsi="黑体" w:cs="宋体"/>
           <w:color w:val="444444"/>
         </w:rPr>
-        <w:lastRenderedPageBreak/>
         <w:t>优点：</w:t>
       </w:r>
       <w:r>
@@ -7544,6 +5815,7 @@
           <w:rFonts w:ascii="黑体" w:eastAsia="黑体" w:hAnsi="黑体" w:cs="宋体"/>
           <w:color w:val="444444"/>
         </w:rPr>
+        <w:lastRenderedPageBreak/>
         <w:t xml:space="preserve">  </w:t>
       </w:r>
       <w:r>
@@ -7690,7 +5962,7 @@
                     </pic:cNvPicPr>
                   </pic:nvPicPr>
                   <pic:blipFill>
-                    <a:blip r:embed="rId14">
+                    <a:blip r:embed="rId8">
                       <a:extLst>
                         <a:ext uri="{28A0092B-C50C-407E-A947-70E740481C1C}">
                           <a14:useLocalDpi xmlns:a14="http://schemas.microsoft.com/office/drawing/2010/main" val="0"/>
@@ -7737,7 +6009,6 @@
           <w:rFonts w:ascii="黑体" w:eastAsia="黑体" w:hAnsi="黑体" w:cs="宋体"/>
           <w:color w:val="444444"/>
         </w:rPr>
-        <w:lastRenderedPageBreak/>
         <w:t>现只有</w:t>
       </w:r>
       <w:proofErr w:type="spellStart"/>
@@ -8133,7 +6404,6 @@
         <w:rPr>
           <w:noProof/>
         </w:rPr>
-        <w:lastRenderedPageBreak/>
         <w:drawing>
           <wp:inline distT="0" distB="0" distL="0" distR="0" wp14:anchorId="1450D4CD" wp14:editId="7C007D48">
             <wp:extent cx="4762500" cy="2990850"/>
@@ -8152,7 +6422,7 @@
                     </pic:cNvPicPr>
                   </pic:nvPicPr>
                   <pic:blipFill>
-                    <a:blip r:embed="rId15">
+                    <a:blip r:embed="rId9">
                       <a:extLst>
                         <a:ext uri="{28A0092B-C50C-407E-A947-70E740481C1C}">
                           <a14:useLocalDpi xmlns:a14="http://schemas.microsoft.com/office/drawing/2010/main" val="0"/>

</xml_diff>